<commit_message>
feat: report and minimax frequency method change
</commit_message>
<xml_diff>
--- a/Template.docx
+++ b/Template.docx
@@ -852,10 +852,7 @@
         <w:jc w:val="both"/>
       </w:pPr>
       <w:r>
-        <w:t xml:space="preserve">2.2. </w:t>
-      </w:r>
-      <w:r>
-        <w:t>Aptidão</w:t>
+        <w:t>2.2. Aptidão</w:t>
       </w:r>
     </w:p>
     <w:p>
@@ -955,10 +952,7 @@
         <w:jc w:val="both"/>
       </w:pPr>
       <w:r>
-        <w:t xml:space="preserve">2.2. </w:t>
-      </w:r>
-      <w:r>
-        <w:t>Seleção</w:t>
+        <w:t>2.2. Seleção</w:t>
       </w:r>
     </w:p>
     <w:p>
@@ -1527,16 +1521,7 @@
       </w:pPr>
       <w:r>
         <w:lastRenderedPageBreak/>
-        <w:t>2.</w:t>
-      </w:r>
-      <w:r>
-        <w:t>4</w:t>
-      </w:r>
-      <w:r>
-        <w:t xml:space="preserve">. </w:t>
-      </w:r>
-      <w:r>
-        <w:t>Mutação</w:t>
+        <w:t>2.4. Mutação</w:t>
       </w:r>
     </w:p>
     <w:p>
@@ -1559,13 +1544,7 @@
         <w:jc w:val="both"/>
       </w:pPr>
       <w:r>
-        <w:t>3</w:t>
-      </w:r>
-      <w:r>
-        <w:t xml:space="preserve">. </w:t>
-      </w:r>
-      <w:r>
-        <w:t>Treinamento</w:t>
+        <w:t>3. Treinamento</w:t>
       </w:r>
       <w:r>
         <w:t xml:space="preserve"> por Aprendizado por Reforço</w:t>
@@ -1580,6 +1559,39 @@
       </w:r>
       <w:r>
         <w:t>Primeiramente se inicializou a rede com valores aleatórios para os cromossomos e inicializando sua aptidão em 0. Após isto se inicia o loop de treinamento do jogo da velha por um dado número de iterações, sendo que a cada iteração se utiliza uma nova população que foi alterada pelo algoritmo genético.</w:t>
+      </w:r>
+    </w:p>
+    <w:p>
+      <w:pPr>
+        <w:jc w:val="both"/>
+      </w:pPr>
+      <w:r>
+        <w:t>C</w:t>
+      </w:r>
+      <w:r>
+        <w:t>ada cromossomo joga uma partida e sua aptidão será pontuada com o decorrer dela. Caso o jogo acabe, seja por vitória, derrota, empate ou jogada inválida (posição ocupada), a aptidão calculada até esse ponto é salva para aquele cromossomo.</w:t>
+      </w:r>
+    </w:p>
+    <w:p>
+      <w:pPr>
+        <w:jc w:val="both"/>
+      </w:pPr>
+      <w:r>
+        <w:t>A cada jogada que não é da rede, dois tipos de jogadas podem ser realizadas: jogada aleatória em posição válida ou jogada pelo algoritmo de minimax com base em uma taxa de frequência que aumenta com o decorrer do treinamento. Logo, a “dificuldade” do jogo aumenta conforme a rede vai sendo aprimorada.</w:t>
+      </w:r>
+    </w:p>
+    <w:p>
+      <w:pPr>
+        <w:jc w:val="both"/>
+      </w:pPr>
+      <w:r>
+        <w:t>O processo se repete</w:t>
+      </w:r>
+      <w:r>
+        <w:t xml:space="preserve"> para um dado número de iterações determinada pelo usuário até elas acabarem. Ao término do treinamento, é selecionado o cromossomo que possui a melhor aptidão </w:t>
+      </w:r>
+      <w:r>
+        <w:t>da última população e salvo em um arquivo texto, para ser utilizado posteriormente, caso necessário.</w:t>
       </w:r>
     </w:p>
     <w:p>
@@ -1592,13 +1604,7 @@
       <w:bookmarkEnd w:id="4"/>
       <w:bookmarkEnd w:id="5"/>
       <w:r>
-        <w:t>4</w:t>
-      </w:r>
-      <w:r>
-        <w:t xml:space="preserve">. </w:t>
-      </w:r>
-      <w:r>
-        <w:t>Front End</w:t>
+        <w:t>4. Front End</w:t>
       </w:r>
     </w:p>
     <w:p>
@@ -1630,7 +1636,19 @@
         <w:t xml:space="preserve">(usuário e rede) </w:t>
       </w:r>
       <w:r>
-        <w:t>deve posicionar, seja “X” ou  “O”, em uma posição válida não ocupada</w:t>
+        <w:t xml:space="preserve">deve posicionar, seja “X” </w:t>
+      </w:r>
+      <w:r>
+        <w:t xml:space="preserve">(rede) </w:t>
+      </w:r>
+      <w:r>
+        <w:t>ou  “O”</w:t>
+      </w:r>
+      <w:r>
+        <w:t xml:space="preserve"> (usuário)</w:t>
+      </w:r>
+      <w:r>
+        <w:t>, em uma posição válida não ocupada</w:t>
       </w:r>
       <w:r>
         <w:t>, o jogo para se for uma posição inválida.</w:t>
@@ -1643,10 +1661,13 @@
     </w:p>
     <w:p>
       <w:r>
-        <w:t>Segue um exemplo de um jogo</w:t>
-      </w:r>
-      <w:r>
-        <w:t xml:space="preserve"> utilizando o algoritmo Bayesiano</w:t>
+        <w:t>Segue um exemplo d</w:t>
+      </w:r>
+      <w:r>
+        <w:t>o menu inicial</w:t>
+      </w:r>
+      <w:r>
+        <w:t xml:space="preserve"> e a seleção da opção de treinar a rede</w:t>
       </w:r>
       <w:r>
         <w:t>:</w:t>
@@ -1657,15 +1678,11 @@
         <w:jc w:val="center"/>
       </w:pPr>
       <w:r>
-        <w:rPr>
-          <w:noProof/>
-        </w:rPr>
-        <w:lastRenderedPageBreak/>
         <w:drawing>
-          <wp:inline distT="0" distB="0" distL="0" distR="0" wp14:anchorId="64D61E2F" wp14:editId="1CB78F98">
-            <wp:extent cx="3678071" cy="4084369"/>
-            <wp:effectExtent l="0" t="0" r="0" b="0"/>
-            <wp:docPr id="2085753311" name="Picture 1" descr="Text&#10;&#10;Description automatically generated"/>
+          <wp:inline distT="0" distB="0" distL="0" distR="0" wp14:anchorId="5B40379D" wp14:editId="49A26A56">
+            <wp:extent cx="3534268" cy="1829055"/>
+            <wp:effectExtent l="0" t="0" r="9525" b="0"/>
+            <wp:docPr id="2036365153" name="Picture 1" descr="A screenshot of a computer&#10;&#10;Description automatically generated"/>
             <wp:cNvGraphicFramePr>
               <a:graphicFrameLocks xmlns:a="http://schemas.openxmlformats.org/drawingml/2006/main" noChangeAspect="1"/>
             </wp:cNvGraphicFramePr>
@@ -1673,7 +1690,7 @@
               <a:graphicData uri="http://schemas.openxmlformats.org/drawingml/2006/picture">
                 <pic:pic xmlns:pic="http://schemas.openxmlformats.org/drawingml/2006/picture">
                   <pic:nvPicPr>
-                    <pic:cNvPr id="2085753311" name="Picture 1" descr="Text&#10;&#10;Description automatically generated"/>
+                    <pic:cNvPr id="2036365153" name="Picture 1" descr="A screenshot of a computer&#10;&#10;Description automatically generated"/>
                     <pic:cNvPicPr/>
                   </pic:nvPicPr>
                   <pic:blipFill>
@@ -1685,7 +1702,7 @@
                   <pic:spPr>
                     <a:xfrm>
                       <a:off x="0" y="0"/>
-                      <a:ext cx="3691148" cy="4098890"/>
+                      <a:ext cx="3534268" cy="1829055"/>
                     </a:xfrm>
                     <a:prstGeom prst="rect">
                       <a:avLst/>
@@ -1705,13 +1722,7 @@
     </w:p>
     <w:p>
       <w:r>
-        <w:t>Nesse jogo se seguirá a ordem de posicionamento (iniciando por X), 0-1-2-3-4-5-6. Ao posicionar um X na posição 6, deve ser considerado vitória para X, e somente nesse momento</w:t>
-      </w:r>
-      <w:r>
-        <w:t xml:space="preserve"> pode acabar o jogo</w:t>
-      </w:r>
-      <w:r>
-        <w:t>. Isso pode ser visto na captura de tela a seguir:</w:t>
+        <w:t>Ao selecionar essa opção o usuário determina um número de iterações para o treinamento, ao final do treinamento, é salvo os pesos resultantes em um arquivo e apresentados no terminal para o usuário:</w:t>
       </w:r>
     </w:p>
     <w:p/>
@@ -1720,14 +1731,11 @@
         <w:jc w:val="center"/>
       </w:pPr>
       <w:r>
-        <w:rPr>
-          <w:noProof/>
-        </w:rPr>
         <w:drawing>
-          <wp:inline distT="0" distB="0" distL="0" distR="0" wp14:anchorId="379613B9" wp14:editId="0F48C139">
-            <wp:extent cx="2477069" cy="3164653"/>
+          <wp:inline distT="0" distB="0" distL="0" distR="0" wp14:anchorId="3F91BAF2" wp14:editId="54BDB7B2">
+            <wp:extent cx="2553056" cy="3639058"/>
             <wp:effectExtent l="0" t="0" r="0" b="0"/>
-            <wp:docPr id="774887362" name="Picture 1" descr="Text&#10;&#10;Description automatically generated"/>
+            <wp:docPr id="2042977847" name="Picture 1" descr="A screenshot of a computer screen&#10;&#10;Description automatically generated with low confidence"/>
             <wp:cNvGraphicFramePr>
               <a:graphicFrameLocks xmlns:a="http://schemas.openxmlformats.org/drawingml/2006/main" noChangeAspect="1"/>
             </wp:cNvGraphicFramePr>
@@ -1735,7 +1743,7 @@
               <a:graphicData uri="http://schemas.openxmlformats.org/drawingml/2006/picture">
                 <pic:pic xmlns:pic="http://schemas.openxmlformats.org/drawingml/2006/picture">
                   <pic:nvPicPr>
-                    <pic:cNvPr id="774887362" name="Picture 1" descr="Text&#10;&#10;Description automatically generated"/>
+                    <pic:cNvPr id="2042977847" name="Picture 1" descr="A screenshot of a computer screen&#10;&#10;Description automatically generated with low confidence"/>
                     <pic:cNvPicPr/>
                   </pic:nvPicPr>
                   <pic:blipFill>
@@ -1747,7 +1755,7 @@
                   <pic:spPr>
                     <a:xfrm>
                       <a:off x="0" y="0"/>
-                      <a:ext cx="2480904" cy="3169552"/>
+                      <a:ext cx="2553056" cy="3639058"/>
                     </a:xfrm>
                     <a:prstGeom prst="rect">
                       <a:avLst/>
@@ -1767,16 +1775,13 @@
     </w:p>
     <w:p>
       <w:r>
-        <w:t>Como não ocorreu nenhum erro de predição e o resultado foi o esperado, a taxa de acerto foi de 100%</w:t>
-      </w:r>
-      <w:r>
-        <w:t>.</w:t>
-      </w:r>
-    </w:p>
-    <w:p/>
-    <w:p>
-      <w:r>
-        <w:t>No entanto, podem existir erros também como demonstrado no seguinte exemplo que também utiliza o algoritmo bayesiano:</w:t>
+        <w:t>O jogo continua até algum jogador vencer ou algum jogador selecionar uma posição inválida, segue uma vitória do usuário</w:t>
+      </w:r>
+      <w:r>
+        <w:t xml:space="preserve"> e uma situação que a rede bloqueia a vitória do usuário (jogador “O”)</w:t>
+      </w:r>
+      <w:r>
+        <w:t>:</w:t>
       </w:r>
     </w:p>
     <w:p>
@@ -1784,14 +1789,11 @@
         <w:jc w:val="center"/>
       </w:pPr>
       <w:r>
-        <w:rPr>
-          <w:noProof/>
-        </w:rPr>
         <w:drawing>
-          <wp:inline distT="0" distB="0" distL="0" distR="0" wp14:anchorId="715B5BB3" wp14:editId="58D9CED2">
-            <wp:extent cx="1933845" cy="1886213"/>
-            <wp:effectExtent l="0" t="0" r="9525" b="0"/>
-            <wp:docPr id="1848347672" name="Picture 1" descr="A screenshot of a computer&#10;&#10;Description automatically generated with medium confidence"/>
+          <wp:inline distT="0" distB="0" distL="0" distR="0" wp14:anchorId="75477C10" wp14:editId="526F723D">
+            <wp:extent cx="2819794" cy="1409897"/>
+            <wp:effectExtent l="0" t="0" r="0" b="0"/>
+            <wp:docPr id="1695083445" name="Picture 1" descr="A black screen with white text&#10;&#10;Description automatically generated with low confidence"/>
             <wp:cNvGraphicFramePr>
               <a:graphicFrameLocks xmlns:a="http://schemas.openxmlformats.org/drawingml/2006/main" noChangeAspect="1"/>
             </wp:cNvGraphicFramePr>
@@ -1799,7 +1801,7 @@
               <a:graphicData uri="http://schemas.openxmlformats.org/drawingml/2006/picture">
                 <pic:pic xmlns:pic="http://schemas.openxmlformats.org/drawingml/2006/picture">
                   <pic:nvPicPr>
-                    <pic:cNvPr id="1848347672" name="Picture 1" descr="A screenshot of a computer&#10;&#10;Description automatically generated with medium confidence"/>
+                    <pic:cNvPr id="1695083445" name="Picture 1" descr="A black screen with white text&#10;&#10;Description automatically generated with low confidence"/>
                     <pic:cNvPicPr/>
                   </pic:nvPicPr>
                   <pic:blipFill>
@@ -1811,7 +1813,7 @@
                   <pic:spPr>
                     <a:xfrm>
                       <a:off x="0" y="0"/>
-                      <a:ext cx="1933845" cy="1886213"/>
+                      <a:ext cx="2819794" cy="1409897"/>
                     </a:xfrm>
                     <a:prstGeom prst="rect">
                       <a:avLst/>
@@ -1825,23 +1827,24 @@
       </w:r>
     </w:p>
     <w:p>
-      <w:r>
-        <w:t>Nesse caso, era para ter acabado o jogo com a vitória de “O”, o que não foi o caso. Logo, a partir desse momento, qualquer predição de continuar é considerada um erro, que será contabilizado.</w:t>
-      </w:r>
-    </w:p>
-    <w:p>
       <w:pPr>
         <w:jc w:val="center"/>
       </w:pPr>
       <w:r>
-        <w:rPr>
-          <w:noProof/>
-        </w:rPr>
+        <w:t>Vitória do Usuário</w:t>
+      </w:r>
+    </w:p>
+    <w:p>
+      <w:pPr>
+        <w:jc w:val="center"/>
+      </w:pPr>
+      <w:r>
+        <w:lastRenderedPageBreak/>
         <w:drawing>
-          <wp:inline distT="0" distB="0" distL="0" distR="0" wp14:anchorId="29592354" wp14:editId="5BAD131F">
-            <wp:extent cx="1981477" cy="1609950"/>
+          <wp:inline distT="0" distB="0" distL="0" distR="0" wp14:anchorId="67450417" wp14:editId="5DBAC67D">
+            <wp:extent cx="2400635" cy="4505954"/>
             <wp:effectExtent l="0" t="0" r="0" b="9525"/>
-            <wp:docPr id="507969501" name="Picture 1" descr="A screen shot of a computer&#10;&#10;Description automatically generated with medium confidence"/>
+            <wp:docPr id="849029328" name="Picture 1" descr="A screenshot of a computer&#10;&#10;Description automatically generated with medium confidence"/>
             <wp:cNvGraphicFramePr>
               <a:graphicFrameLocks xmlns:a="http://schemas.openxmlformats.org/drawingml/2006/main" noChangeAspect="1"/>
             </wp:cNvGraphicFramePr>
@@ -1849,7 +1852,7 @@
               <a:graphicData uri="http://schemas.openxmlformats.org/drawingml/2006/picture">
                 <pic:pic xmlns:pic="http://schemas.openxmlformats.org/drawingml/2006/picture">
                   <pic:nvPicPr>
-                    <pic:cNvPr id="507969501" name="Picture 1" descr="A screen shot of a computer&#10;&#10;Description automatically generated with medium confidence"/>
+                    <pic:cNvPr id="849029328" name="Picture 1" descr="A screenshot of a computer&#10;&#10;Description automatically generated with medium confidence"/>
                     <pic:cNvPicPr/>
                   </pic:nvPicPr>
                   <pic:blipFill>
@@ -1861,7 +1864,7 @@
                   <pic:spPr>
                     <a:xfrm>
                       <a:off x="0" y="0"/>
-                      <a:ext cx="1981477" cy="1609950"/>
+                      <a:ext cx="2400635" cy="4505954"/>
                     </a:xfrm>
                     <a:prstGeom prst="rect">
                       <a:avLst/>
@@ -1875,8 +1878,21 @@
       </w:r>
     </w:p>
     <w:p>
-      <w:r>
-        <w:t>Após mais duas rodadas, é realizada uma predição incorreta que termina o jogo, se obtendo assim a taxa de acerto de 62,5%.</w:t>
+      <w:pPr>
+        <w:jc w:val="center"/>
+      </w:pPr>
+      <w:r>
+        <w:t>Bloqueio pela Rede</w:t>
+      </w:r>
+    </w:p>
+    <w:p>
+      <w:pPr>
+        <w:jc w:val="center"/>
+      </w:pPr>
+    </w:p>
+    <w:p>
+      <w:r>
+        <w:t>Para evitar o treinamento a cada execução o menu também possui a opção de “Carregar Pesos Pré-Calculados” que utiliza pesos que já tiveram um bom resultado em execuções prévias do algoritmo.</w:t>
       </w:r>
     </w:p>
     <w:p>
@@ -1905,7 +1921,31 @@
         <w:t xml:space="preserve">Com a realização deste trabalho conclui-se que é necessário </w:t>
       </w:r>
       <w:r>
-        <w:t>considerar diversos aspectos para se implementar um algoritmo de Inteligência Artificial. Se deve considerar não apenas como o algoritmo em si funciona, mas os seus parâmetros que podem influenciar drasticamente a taxa de acurácia do algoritmo. Além disso, é importante utilizar um dataset correto e balanceado, pois isso também irá influenciar drasticamente a acurácia do algoritmo. No caso do Jogo da Velha, o desbalanceamento do dataset é inevitável, visto que existem mais possíveis categorias do que outras (muitos “continuar” e poucos “empate”</w:t>
+        <w:t xml:space="preserve">considerar diversos aspectos para </w:t>
+      </w:r>
+      <w:r>
+        <w:t>implementar a solução de IA ncessária</w:t>
+      </w:r>
+      <w:r>
+        <w:t xml:space="preserve">. Se deve considerar não apenas como o algoritmo em si funciona, mas os seus parâmetros que podem influenciar drasticamente </w:t>
+      </w:r>
+      <w:r>
+        <w:t>o resultado final</w:t>
+      </w:r>
+      <w:r>
+        <w:t xml:space="preserve"> </w:t>
+      </w:r>
+      <w:r>
+        <w:t>da solução, como taxa de crossover e mutação.</w:t>
+      </w:r>
+      <w:r>
+        <w:t xml:space="preserve"> Além disso, é importante </w:t>
+      </w:r>
+      <w:r>
+        <w:t>utilizar uma estrutura de dados que seja compatível e apropriada para o algoritmo genético, assim como um cálculo de aptidão que seja razoável com o resultado que se deseja obter</w:t>
+      </w:r>
+      <w:r>
+        <w:t>. No caso do Jogo da Velha, o desbalanceamento do dataset é inevitável, visto que existem mais possíveis categorias do que outras (muitos “continuar” e poucos “empate”</w:t>
       </w:r>
       <w:r>
         <w:t>, por exemplo</w:t>
@@ -1914,7 +1954,13 @@
         <w:t>), o que acabou prejudicando a acurácia dos três algoritmos.</w:t>
       </w:r>
       <w:r>
-        <w:t xml:space="preserve"> No entanto, a implementação desses algoritmos possibilitou adquirir um maior nível de entendimento desses diversos aspectos que compõem uma solução de IA.</w:t>
+        <w:t xml:space="preserve"> No entanto, a implementação d</w:t>
+      </w:r>
+      <w:r>
+        <w:t>e diversos conceitos de IA que deveriam funcionar juntos (algoritmo de busca, rede neural e aprendizado por reforço)</w:t>
+      </w:r>
+      <w:r>
+        <w:t xml:space="preserve"> possibilitou adquirir um maior nível de entendimento desses diversos aspectos que compõem uma solução de IA.</w:t>
       </w:r>
     </w:p>
     <w:p>
@@ -1930,32 +1976,23 @@
         <w:jc w:val="both"/>
       </w:pPr>
       <w:r>
+        <w:lastRenderedPageBreak/>
         <w:t xml:space="preserve">Como um todo a maior dificuldade encontrada </w:t>
       </w:r>
       <w:r>
-        <w:t>no decorrer do trabalho, além das já mencionadas na descrição do dataset,</w:t>
-      </w:r>
-      <w:r>
-        <w:t xml:space="preserve"> foi a utilização de parâmetros que estabelecessem a melhor acurácia possível</w:t>
-      </w:r>
-      <w:r>
-        <w:t>, foram utilizados diversos valores de parâmetros diferentes para se obter uma acurácia satisfatória.</w:t>
-      </w:r>
-      <w:r>
-        <w:t xml:space="preserve"> No entanto, como dito previamente, o fato de o dataset ser desbalanceado devido </w:t>
-      </w:r>
-      <w:r>
-        <w:t>à</w:t>
-      </w:r>
-      <w:r>
-        <w:t xml:space="preserve"> natureza do problema, limitou consideravelmente a acurácia dos </w:t>
-      </w:r>
-      <w:r>
-        <w:lastRenderedPageBreak/>
-        <w:t>algoritmos, especialmente para a classificação de categorias que implicassem o término do jogo</w:t>
-      </w:r>
-      <w:r>
-        <w:t>, visto que essas possuíam uma quantidade menor de dados.</w:t>
+        <w:t xml:space="preserve">no decorrer do trabalho, </w:t>
+      </w:r>
+      <w:r>
+        <w:t xml:space="preserve">foi </w:t>
+      </w:r>
+      <w:r>
+        <w:t>o cálculo adequado de aptidão que possibilitasse que a rede fosse capaz de aprender de forma correta sem que cometesse muitos erros.</w:t>
+      </w:r>
+      <w:r>
+        <w:t xml:space="preserve"> No entanto, </w:t>
+      </w:r>
+      <w:r>
+        <w:t>ao determinar parâmetros que fossem apropriados para o algoritmo genético, assim como um valor de aptidão razoável para as diversas jogadas possível da rede, foi possível obter um resultado final satisfatório que atende os requisitos do trabalho.</w:t>
       </w:r>
     </w:p>
     <w:p>

</xml_diff>

<commit_message>
docs: unsastisfactory result && fix: commentaries formating
</commit_message>
<xml_diff>
--- a/Template.docx
+++ b/Template.docx
@@ -69,10 +69,34 @@
         <w:tab/>
       </w:r>
       <w:r>
-        <w:t>Primeiramente, se buscou entender o algoritmo base do trabalho. O algoritmo utiliza uma Rede Neural com 9 entradas, uma camada oculta de 9 neurônios e uma camada de saída com 9 neurônios de saída, como se trata de 9 entradas a rede irá possuir um total de 180 pesos</w:t>
-      </w:r>
-      <w:r>
-        <w:t>, sendo 90 da camada oculta e 90 da camada de saída</w:t>
+        <w:t xml:space="preserve">Primeiramente, se buscou entender o algoritmo base do trabalho. O algoritmo utiliza uma Rede Neural com 9 entradas, </w:t>
+      </w:r>
+      <w:r>
+        <w:t>três</w:t>
+      </w:r>
+      <w:r>
+        <w:t xml:space="preserve"> camada</w:t>
+      </w:r>
+      <w:r>
+        <w:t>s</w:t>
+      </w:r>
+      <w:r>
+        <w:t xml:space="preserve"> oculta de 9 neurônios e uma camada de saída com 9 neurônios de saída, como se trata de 9 entradas a rede irá possuir um total de </w:t>
+      </w:r>
+      <w:r>
+        <w:t>360</w:t>
+      </w:r>
+      <w:r>
+        <w:t xml:space="preserve"> pesos</w:t>
+      </w:r>
+      <w:r>
+        <w:t>, sendo 90 d</w:t>
+      </w:r>
+      <w:r>
+        <w:t>e cada</w:t>
+      </w:r>
+      <w:r>
+        <w:t xml:space="preserve"> camada oculta e 90 da camada de saída</w:t>
       </w:r>
       <w:r>
         <w:t>:</w:t>
@@ -88,7 +112,19 @@
         <w:jc w:val="center"/>
       </w:pPr>
       <w:r>
-        <w:t>10 pesos por neurônio (9 + bias) * 9 neurônios * 2 camadas = 180 pesos</w:t>
+        <w:t xml:space="preserve">10 pesos por neurônio (9 + bias) * 9 neurônios * </w:t>
+      </w:r>
+      <w:r>
+        <w:t>4</w:t>
+      </w:r>
+      <w:r>
+        <w:t xml:space="preserve"> camadas = </w:t>
+      </w:r>
+      <w:r>
+        <w:t>36</w:t>
+      </w:r>
+      <w:r>
+        <w:t>0 pesos</w:t>
       </w:r>
     </w:p>
     <w:p>
@@ -101,7 +137,23 @@
         <w:jc w:val="both"/>
       </w:pPr>
       <w:r>
-        <w:t>Essa rede propaga uma dada configuração de tabuleiro de jogo da velha pelos seus neurônios, gerando um valor de saída em cada neurônio de saída. O neurônio que gerou o maior valor de saída será o que irá determinar a próxima jogada, ou seja, se por exemplo este neurônio for o neurônio 2, a rede irá jogar na posição 2 do tabuleiro. Segue a configuração de índices do tabuleiro:</w:t>
+        <w:t xml:space="preserve">Essa rede propaga uma dada configuração de tabuleiro de jogo da velha pelos seus neurônios, gerando um valor de saída em cada neurônio de saída. </w:t>
+      </w:r>
+      <w:r>
+        <w:t>Para esse trabalho especifíco o cálculo das saídas do neurônios foi realizado com a função de tangente hiperbólica.</w:t>
+      </w:r>
+    </w:p>
+    <w:p>
+      <w:pPr>
+        <w:jc w:val="both"/>
+      </w:pPr>
+    </w:p>
+    <w:p>
+      <w:pPr>
+        <w:jc w:val="both"/>
+      </w:pPr>
+      <w:r>
+        <w:t>O neurônio que gerou o maior valor de saída será o que irá determinar a próxima jogada, ou seja, se por exemplo este neurônio for o neurônio 2, a rede irá jogar na posição 2 do tabuleiro. Segue a configuração de índices do tabuleiro:</w:t>
       </w:r>
     </w:p>
     <w:p/>
@@ -267,6 +319,11 @@
       <w:pPr>
         <w:jc w:val="both"/>
       </w:pPr>
+    </w:p>
+    <w:p>
+      <w:pPr>
+        <w:jc w:val="both"/>
+      </w:pPr>
       <w:r>
         <w:t>No entanto, esse algoritmo possui um custo muito alto, devido a necessidade de se verificar todas as jogadas possíveis a partir de cada configuração de tabuleiro em cada jogada.</w:t>
       </w:r>
@@ -327,7 +384,13 @@
         <w:t xml:space="preserve"> cromossomos que representam os pesos da rede que variam de </w:t>
       </w:r>
       <w:r>
-        <w:t>-1 a 1. Essa população é representada através de uma matriz 30x181, sendo que cada linha da matriz é um cromossomo e cada coluna um gene, logo, a junção de uma linha e coluna representa o gene de um cromossomo. A última coluna de cada cromossomo representa a aptidão daquele cromossomo que será calculada durante o teste de cada um. Segue um exemplo de população inicial cujos pesos são gerados aleatoriamente:</w:t>
+        <w:t>-1 a 1. Essa população é representada através de uma matriz 30x</w:t>
+      </w:r>
+      <w:r>
+        <w:t>361</w:t>
+      </w:r>
+      <w:r>
+        <w:t>, sendo que cada linha da matriz é um cromossomo e cada coluna um gene, logo, a junção de uma linha e coluna representa o gene de um cromossomo. A última coluna de cada cromossomo representa a aptidão daquele cromossomo que será calculada durante o teste de cada um. Segue um exemplo de população inicial cujos pesos são gerados aleatoriamente:</w:t>
       </w:r>
     </w:p>
     <w:p>
@@ -413,7 +476,10 @@
               <w:jc w:val="center"/>
             </w:pPr>
             <w:r>
-              <w:t>P178</w:t>
+              <w:t>P</w:t>
+            </w:r>
+            <w:r>
+              <w:t>359</w:t>
             </w:r>
           </w:p>
         </w:tc>
@@ -426,7 +492,10 @@
               <w:jc w:val="center"/>
             </w:pPr>
             <w:r>
-              <w:t>P179</w:t>
+              <w:t>P</w:t>
+            </w:r>
+            <w:r>
+              <w:t>360</w:t>
             </w:r>
           </w:p>
         </w:tc>
@@ -439,7 +508,13 @@
               <w:jc w:val="center"/>
             </w:pPr>
             <w:r>
-              <w:t>P180 (Apt)</w:t>
+              <w:t>P</w:t>
+            </w:r>
+            <w:r>
+              <w:t>361</w:t>
+            </w:r>
+            <w:r>
+              <w:t xml:space="preserve"> (Apt)</w:t>
             </w:r>
           </w:p>
         </w:tc>
@@ -748,7 +823,6 @@
               <w:jc w:val="center"/>
             </w:pPr>
             <w:r>
-              <w:lastRenderedPageBreak/>
               <w:t>C29</w:t>
             </w:r>
           </w:p>
@@ -880,7 +954,13 @@
         <w:jc w:val="both"/>
       </w:pPr>
       <w:r>
-        <w:t>Jogada em Posição Ocupada: aptidão -15</w:t>
+        <w:t>Jogada em Posição Livre: aptidão +(1</w:t>
+      </w:r>
+      <w:r>
+        <w:t>5</w:t>
+      </w:r>
+      <w:r>
+        <w:t xml:space="preserve"> * rodada atual) (maior pontuação conforme o decorrer  do jogo) </w:t>
       </w:r>
     </w:p>
     <w:p>
@@ -893,7 +973,13 @@
         <w:jc w:val="both"/>
       </w:pPr>
       <w:r>
-        <w:t xml:space="preserve">Jogada em Posição Livre: aptidão +(10 * rodada atual) (maior pontuação conforme o decorrer  do jogo) </w:t>
+        <w:t xml:space="preserve">Derrota da Rede: aptidão </w:t>
+      </w:r>
+      <w:r>
+        <w:t>-</w:t>
+      </w:r>
+      <w:r>
+        <w:t>200</w:t>
       </w:r>
     </w:p>
     <w:p>
@@ -906,10 +992,10 @@
         <w:jc w:val="both"/>
       </w:pPr>
       <w:r>
-        <w:t xml:space="preserve">Derrota da Rede: aptidão </w:t>
-      </w:r>
-      <w:r>
-        <w:t>-50</w:t>
+        <w:t xml:space="preserve">Vitória da Rede: aptidão </w:t>
+      </w:r>
+      <w:r>
+        <w:t>+ (1200/rodada atual) (maior pontuacao em vitoria com poucos movimentos)</w:t>
       </w:r>
     </w:p>
     <w:p>
@@ -922,7 +1008,10 @@
         <w:jc w:val="both"/>
       </w:pPr>
       <w:r>
-        <w:t>Vitória da Rede: aptidão +100</w:t>
+        <w:t>Empate: aptidão +</w:t>
+      </w:r>
+      <w:r>
+        <w:t>300</w:t>
       </w:r>
     </w:p>
     <w:p>
@@ -935,8 +1024,29 @@
         <w:jc w:val="both"/>
       </w:pPr>
       <w:r>
-        <w:t>Empate: aptidão +50</w:t>
-      </w:r>
+        <w:t xml:space="preserve">Jogada da Rede que Bloqueia uma Potencial Vitória do Oponente: </w:t>
+      </w:r>
+      <w:r>
+        <w:t>aptidao + 300</w:t>
+      </w:r>
+    </w:p>
+    <w:p>
+      <w:pPr>
+        <w:pStyle w:val="ListParagraph"/>
+        <w:numPr>
+          <w:ilvl w:val="0"/>
+          <w:numId w:val="2"/>
+        </w:numPr>
+        <w:jc w:val="both"/>
+      </w:pPr>
+      <w:r>
+        <w:t>Jogada da Rede que Pode Ganhar na Proxima Rodada: aptidao + 200</w:t>
+      </w:r>
+    </w:p>
+    <w:p>
+      <w:pPr>
+        <w:jc w:val="both"/>
+      </w:pPr>
     </w:p>
     <w:p>
       <w:pPr>
@@ -945,6 +1055,9 @@
       <w:r>
         <w:t>A jogada em posição livre tem um valor mais significante com o decorrer do jogo visto que é mais difícil da rede jogar na posição correta quando há menos posições livres.</w:t>
       </w:r>
+      <w:r>
+        <w:t xml:space="preserve"> O oposto se aplica em relação a vitória, visto que uma vitória em poucos movimentos é melhor.</w:t>
+      </w:r>
     </w:p>
     <w:p>
       <w:pPr>
@@ -986,6 +1099,14 @@
         </w:rPr>
         <w:t xml:space="preserve"> </w:t>
       </w:r>
+    </w:p>
+    <w:p>
+      <w:pPr>
+        <w:jc w:val="both"/>
+        <w:rPr>
+          <w:highlight w:val="white"/>
+        </w:rPr>
+      </w:pPr>
     </w:p>
     <w:p>
       <w:pPr>
@@ -1254,6 +1375,11 @@
       <w:r>
         <w:t>cruzamento do pai e da mãe é feito for média aritimética dos valores na mesma posição de ambos os pais, gerando, dessa forma, um único filho. Segue um exemplo com uma quantidade pequena de genes:</w:t>
       </w:r>
+    </w:p>
+    <w:p>
+      <w:pPr>
+        <w:jc w:val="both"/>
+      </w:pPr>
     </w:p>
     <w:tbl>
       <w:tblPr>
@@ -1485,6 +1611,11 @@
       <w:pPr>
         <w:jc w:val="both"/>
       </w:pPr>
+    </w:p>
+    <w:p>
+      <w:pPr>
+        <w:jc w:val="both"/>
+      </w:pPr>
       <w:r>
         <w:t>A frequência do processo de cruzamento depende da taxa de cruzamento, para uma taxa de 0.9, por exemplo, a cada seleção de pais existe uma chance de 90% de se realizar o cruzamento, caso isso não aconteça, é copiado para a nova população o pai ou mãe com a melhor aptidão.</w:t>
       </w:r>
@@ -1493,6 +1624,11 @@
       <w:pPr>
         <w:jc w:val="both"/>
       </w:pPr>
+    </w:p>
+    <w:p>
+      <w:pPr>
+        <w:jc w:val="both"/>
+      </w:pPr>
       <w:r>
         <w:t>Es</w:t>
       </w:r>
@@ -1511,16 +1647,10 @@
     </w:p>
     <w:p>
       <w:pPr>
-        <w:jc w:val="both"/>
-      </w:pPr>
-    </w:p>
-    <w:p>
-      <w:pPr>
         <w:pStyle w:val="Heading2"/>
         <w:jc w:val="both"/>
       </w:pPr>
       <w:r>
-        <w:lastRenderedPageBreak/>
         <w:t>2.4. Mutação</w:t>
       </w:r>
     </w:p>
@@ -1530,13 +1660,54 @@
       </w:pPr>
       <w:r>
         <w:tab/>
-        <w:t>A mutação ocorre sob um gene aleatório de um cromossomo aleatório (com exceção do primeiro) após se criar a população nova e altera o valor desse gene para um valor aleatório de -1 a 1. No entanto, a frequência da mutação está associada a taxa de mutação, sendo que uma taxa de mutação alta implica em mutações frequentes e caso contrário, mutações infrequentes. Por exemplo, para uma taxa de mutação de 0.05, a chance de mutação é de 5%, caso contrário, não nenhuma alteração na população.</w:t>
-      </w:r>
-    </w:p>
-    <w:p>
-      <w:pPr>
-        <w:jc w:val="both"/>
-      </w:pPr>
+        <w:t>Devido a alta quantidade de pesos, a mutação possui uma chance aleatória de ser realizada por gene, ao invés de um potencial gene para a população inteira, tal abordagem permite evitar uma convergencia prematura.</w:t>
+      </w:r>
+      <w:r>
+        <w:tab/>
+      </w:r>
+      <w:r>
+        <w:t xml:space="preserve"> A</w:t>
+      </w:r>
+      <w:r>
+        <w:t>pós se criar a população nova</w:t>
+      </w:r>
+      <w:r>
+        <w:t xml:space="preserve">, caso ocorra mutação sobre um gene, </w:t>
+      </w:r>
+      <w:r>
+        <w:t xml:space="preserve">o valor desse gene </w:t>
+      </w:r>
+      <w:r>
+        <w:t xml:space="preserve">é alterado </w:t>
+      </w:r>
+      <w:r>
+        <w:t xml:space="preserve">para um valor aleatório de -1 a 1. </w:t>
+      </w:r>
+    </w:p>
+    <w:p>
+      <w:pPr>
+        <w:jc w:val="both"/>
+      </w:pPr>
+    </w:p>
+    <w:p>
+      <w:pPr>
+        <w:jc w:val="both"/>
+      </w:pPr>
+      <w:r>
+        <w:t xml:space="preserve">No </w:t>
+      </w:r>
+      <w:r>
+        <w:t>caso</w:t>
+      </w:r>
+      <w:r>
+        <w:t>, a frequência da mutação está associada a taxa de mutação, sendo que uma taxa de mutação alta implica em mutações frequentes e caso contrário, mutações infrequentes. Por exemplo, para uma taxa de mutação de 0.05, a chance de mutação é de 5%</w:t>
+      </w:r>
+      <w:r>
+        <w:t xml:space="preserve"> por gene</w:t>
+      </w:r>
+      <w:r>
+        <w:t>, caso contrário, não nenhuma alteração na população.</w:t>
+      </w:r>
     </w:p>
     <w:p>
       <w:pPr>
@@ -1565,6 +1736,11 @@
       <w:pPr>
         <w:jc w:val="both"/>
       </w:pPr>
+    </w:p>
+    <w:p>
+      <w:pPr>
+        <w:jc w:val="both"/>
+      </w:pPr>
       <w:r>
         <w:t>C</w:t>
       </w:r>
@@ -1576,9 +1752,19 @@
       <w:pPr>
         <w:jc w:val="both"/>
       </w:pPr>
+    </w:p>
+    <w:p>
+      <w:pPr>
+        <w:jc w:val="both"/>
+      </w:pPr>
       <w:r>
         <w:t>A cada jogada que não é da rede, dois tipos de jogadas podem ser realizadas: jogada aleatória em posição válida ou jogada pelo algoritmo de minimax com base em uma taxa de frequência que aumenta com o decorrer do treinamento. Logo, a “dificuldade” do jogo aumenta conforme a rede vai sendo aprimorada.</w:t>
       </w:r>
+    </w:p>
+    <w:p>
+      <w:pPr>
+        <w:jc w:val="both"/>
+      </w:pPr>
     </w:p>
     <w:p>
       <w:pPr>
@@ -1604,12 +1790,14 @@
       <w:bookmarkEnd w:id="4"/>
       <w:bookmarkEnd w:id="5"/>
       <w:r>
+        <w:lastRenderedPageBreak/>
         <w:t>4. Front End</w:t>
       </w:r>
     </w:p>
     <w:p>
       <w:pPr>
         <w:ind w:firstLine="720"/>
+        <w:jc w:val="both"/>
       </w:pPr>
       <w:r>
         <w:t>Com</w:t>
@@ -1657,9 +1845,13 @@
     <w:p>
       <w:pPr>
         <w:ind w:firstLine="720"/>
-      </w:pPr>
-    </w:p>
-    <w:p>
+        <w:jc w:val="both"/>
+      </w:pPr>
+    </w:p>
+    <w:p>
+      <w:pPr>
+        <w:jc w:val="both"/>
+      </w:pPr>
       <w:r>
         <w:t>Segue um exemplo d</w:t>
       </w:r>
@@ -1678,6 +1870,9 @@
         <w:jc w:val="center"/>
       </w:pPr>
       <w:r>
+        <w:rPr>
+          <w:noProof/>
+        </w:rPr>
         <w:drawing>
           <wp:inline distT="0" distB="0" distL="0" distR="0" wp14:anchorId="5B40379D" wp14:editId="49A26A56">
             <wp:extent cx="3534268" cy="1829055"/>
@@ -1719,23 +1914,33 @@
       <w:pPr>
         <w:jc w:val="center"/>
       </w:pPr>
-    </w:p>
-    <w:p>
+      <w:r>
+        <w:t>Opção 1 do Menu</w:t>
+      </w:r>
+    </w:p>
+    <w:p>
+      <w:pPr>
+        <w:jc w:val="center"/>
+      </w:pPr>
+    </w:p>
+    <w:p>
+      <w:pPr>
+        <w:jc w:val="both"/>
+      </w:pPr>
       <w:r>
         <w:t>Ao selecionar essa opção o usuário determina um número de iterações para o treinamento, ao final do treinamento, é salvo os pesos resultantes em um arquivo e apresentados no terminal para o usuário:</w:t>
       </w:r>
     </w:p>
-    <w:p/>
     <w:p>
       <w:pPr>
         <w:jc w:val="center"/>
       </w:pPr>
       <w:r>
         <w:drawing>
-          <wp:inline distT="0" distB="0" distL="0" distR="0" wp14:anchorId="3F91BAF2" wp14:editId="54BDB7B2">
-            <wp:extent cx="2553056" cy="3639058"/>
-            <wp:effectExtent l="0" t="0" r="0" b="0"/>
-            <wp:docPr id="2042977847" name="Picture 1" descr="A screenshot of a computer screen&#10;&#10;Description automatically generated with low confidence"/>
+          <wp:inline distT="0" distB="0" distL="0" distR="0" wp14:anchorId="21F32FE6" wp14:editId="09814EBE">
+            <wp:extent cx="2572109" cy="2048161"/>
+            <wp:effectExtent l="0" t="0" r="0" b="9525"/>
+            <wp:docPr id="1954383104" name="Picture 1" descr="A picture containing text, font, screenshot&#10;&#10;Description automatically generated"/>
             <wp:cNvGraphicFramePr>
               <a:graphicFrameLocks xmlns:a="http://schemas.openxmlformats.org/drawingml/2006/main" noChangeAspect="1"/>
             </wp:cNvGraphicFramePr>
@@ -1743,7 +1948,7 @@
               <a:graphicData uri="http://schemas.openxmlformats.org/drawingml/2006/picture">
                 <pic:pic xmlns:pic="http://schemas.openxmlformats.org/drawingml/2006/picture">
                   <pic:nvPicPr>
-                    <pic:cNvPr id="2042977847" name="Picture 1" descr="A screenshot of a computer screen&#10;&#10;Description automatically generated with low confidence"/>
+                    <pic:cNvPr id="1954383104" name="Picture 1" descr="A picture containing text, font, screenshot&#10;&#10;Description automatically generated"/>
                     <pic:cNvPicPr/>
                   </pic:nvPicPr>
                   <pic:blipFill>
@@ -1755,7 +1960,7 @@
                   <pic:spPr>
                     <a:xfrm>
                       <a:off x="0" y="0"/>
-                      <a:ext cx="2553056" cy="3639058"/>
+                      <a:ext cx="2572109" cy="2048161"/>
                     </a:xfrm>
                     <a:prstGeom prst="rect">
                       <a:avLst/>
@@ -1772,8 +1977,31 @@
       <w:pPr>
         <w:jc w:val="center"/>
       </w:pPr>
-    </w:p>
-    <w:p>
+      <w:r>
+        <w:t>Salvo os Pesos da Rede em um arquivo</w:t>
+      </w:r>
+    </w:p>
+    <w:p>
+      <w:pPr>
+        <w:jc w:val="center"/>
+      </w:pPr>
+    </w:p>
+    <w:p>
+      <w:pPr>
+        <w:jc w:val="both"/>
+      </w:pPr>
+      <w:r>
+        <w:t xml:space="preserve">A segunda opção </w:t>
+      </w:r>
+      <w:r>
+        <w:t xml:space="preserve">do menu </w:t>
+      </w:r>
+      <w:r>
+        <w:t xml:space="preserve">permite que o usuário jogue com a rede treinada </w:t>
+      </w:r>
+      <w:r>
+        <w:t xml:space="preserve">de forma livre, iniciando pelo usuário. </w:t>
+      </w:r>
       <w:r>
         <w:t>O jogo continua até algum jogador vencer ou algum jogador selecionar uma posição inválida, segue uma vitória do usuário</w:t>
       </w:r>
@@ -1789,6 +2017,10 @@
         <w:jc w:val="center"/>
       </w:pPr>
       <w:r>
+        <w:rPr>
+          <w:noProof/>
+        </w:rPr>
+        <w:lastRenderedPageBreak/>
         <w:drawing>
           <wp:inline distT="0" distB="0" distL="0" distR="0" wp14:anchorId="75477C10" wp14:editId="526F723D">
             <wp:extent cx="2819794" cy="1409897"/>
@@ -1839,7 +2071,9 @@
         <w:jc w:val="center"/>
       </w:pPr>
       <w:r>
-        <w:lastRenderedPageBreak/>
+        <w:rPr>
+          <w:noProof/>
+        </w:rPr>
         <w:drawing>
           <wp:inline distT="0" distB="0" distL="0" distR="0" wp14:anchorId="67450417" wp14:editId="5DBAC67D">
             <wp:extent cx="2400635" cy="4505954"/>
@@ -1892,7 +2126,19 @@
     </w:p>
     <w:p>
       <w:r>
-        <w:t>Para evitar o treinamento a cada execução o menu também possui a opção de “Carregar Pesos Pré-Calculados” que utiliza pesos que já tiveram um bom resultado em execuções prévias do algoritmo.</w:t>
+        <w:t>Para evitar o treinamento a cada execução o menu também possui a opção de “Carregar Pesos Pré-Calculados” que utiliza pesos</w:t>
+      </w:r>
+      <w:r>
+        <w:t>, salvos em um arquivo,</w:t>
+      </w:r>
+      <w:r>
+        <w:t xml:space="preserve"> que já tiveram um bom resultado</w:t>
+      </w:r>
+      <w:r>
+        <w:t xml:space="preserve">, </w:t>
+      </w:r>
+      <w:r>
+        <w:t>em execuções prévias do algoritmo.</w:t>
       </w:r>
     </w:p>
     <w:p>
@@ -1901,7 +2147,73 @@
         <w:jc w:val="both"/>
       </w:pPr>
       <w:r>
-        <w:t>4. Considerações Finais</w:t>
+        <w:t>5.</w:t>
+      </w:r>
+      <w:r>
+        <w:t xml:space="preserve"> Resultados e Testes</w:t>
+      </w:r>
+    </w:p>
+    <w:p>
+      <w:pPr>
+        <w:ind w:firstLine="720"/>
+        <w:jc w:val="both"/>
+      </w:pPr>
+      <w:r>
+        <w:t xml:space="preserve">Foi observado durante o treinamento da rede uma grande oscilação da aptidão dos cromossomos com o decorrer das gerações dos algoritmos genéticos, para minimizar esse problema, foram definidas outras formas de pontuar a aptidão como bloqueio de uma jogada de vitória e uma potencial vitória da rede. No entanto, apesar de terem sido realizadas diversas </w:t>
+      </w:r>
+      <w:r>
+        <w:t>alterações</w:t>
+      </w:r>
+      <w:r>
+        <w:t xml:space="preserve"> </w:t>
+      </w:r>
+      <w:r>
+        <w:t xml:space="preserve">nos parâmetros do algoritmo genético, no cálculo da aptidão e na </w:t>
+      </w:r>
+      <w:r>
+        <w:lastRenderedPageBreak/>
+        <w:t>topologia da rede</w:t>
+      </w:r>
+      <w:r>
+        <w:t xml:space="preserve">, o resultado final, apesar de ter melhorado consideravelmente, </w:t>
+      </w:r>
+      <w:r>
+        <w:t>não obteve um resultado satisfatório</w:t>
+      </w:r>
+      <w:r>
+        <w:t>.</w:t>
+      </w:r>
+    </w:p>
+    <w:p>
+      <w:pPr>
+        <w:ind w:firstLine="720"/>
+        <w:jc w:val="both"/>
+      </w:pPr>
+    </w:p>
+    <w:p>
+      <w:pPr>
+        <w:jc w:val="both"/>
+      </w:pPr>
+      <w:r>
+        <w:t xml:space="preserve">Uma possível razão para isso pode ser a limitação na forma de pontuação do algoritmo, devido à natureza do jogo da velha. Por se tratar de um jogo com poucas configurações possíveis do tabuleiro, é provável que o algoritmo tenha tido dificuldade em discernir entre uma configuração de rede (pesos) boa e uma ruim. No trabalho, foram implementadas inicialmente todas as formas possíveis de pontuação, porém, mesmo assim, o algoritmo não conseguiu alcançar </w:t>
+      </w:r>
+      <w:r>
+        <w:t>o resultado esperado</w:t>
+      </w:r>
+      <w:r>
+        <w:t>.</w:t>
+      </w:r>
+    </w:p>
+    <w:p>
+      <w:pPr>
+        <w:pStyle w:val="Heading1"/>
+        <w:jc w:val="both"/>
+      </w:pPr>
+      <w:r>
+        <w:t>6</w:t>
+      </w:r>
+      <w:r>
+        <w:t>. Considerações Finais</w:t>
       </w:r>
     </w:p>
     <w:p>
@@ -1913,7 +2225,6 @@
           <w:right w:val="none" w:sz="0" w:space="0" w:color="D9D9E3"/>
           <w:between w:val="none" w:sz="0" w:space="0" w:color="D9D9E3"/>
         </w:pBdr>
-        <w:spacing w:before="300" w:after="300"/>
         <w:ind w:firstLine="720"/>
         <w:jc w:val="both"/>
       </w:pPr>
@@ -1945,22 +2256,7 @@
         <w:t>utilizar uma estrutura de dados que seja compatível e apropriada para o algoritmo genético, assim como um cálculo de aptidão que seja razoável com o resultado que se deseja obter</w:t>
       </w:r>
       <w:r>
-        <w:t>. No caso do Jogo da Velha, o desbalanceamento do dataset é inevitável, visto que existem mais possíveis categorias do que outras (muitos “continuar” e poucos “empate”</w:t>
-      </w:r>
-      <w:r>
-        <w:t>, por exemplo</w:t>
-      </w:r>
-      <w:r>
-        <w:t>), o que acabou prejudicando a acurácia dos três algoritmos.</w:t>
-      </w:r>
-      <w:r>
-        <w:t xml:space="preserve"> No entanto, a implementação d</w:t>
-      </w:r>
-      <w:r>
-        <w:t>e diversos conceitos de IA que deveriam funcionar juntos (algoritmo de busca, rede neural e aprendizado por reforço)</w:t>
-      </w:r>
-      <w:r>
-        <w:t xml:space="preserve"> possibilitou adquirir um maior nível de entendimento desses diversos aspectos que compõem uma solução de IA.</w:t>
+        <w:t xml:space="preserve">. </w:t>
       </w:r>
     </w:p>
     <w:p>
@@ -1972,28 +2268,9 @@
           <w:right w:val="none" w:sz="0" w:space="0" w:color="D9D9E3"/>
           <w:between w:val="none" w:sz="0" w:space="0" w:color="D9D9E3"/>
         </w:pBdr>
-        <w:spacing w:before="300" w:after="300"/>
-        <w:jc w:val="both"/>
-      </w:pPr>
-      <w:r>
-        <w:lastRenderedPageBreak/>
-        <w:t xml:space="preserve">Como um todo a maior dificuldade encontrada </w:t>
-      </w:r>
-      <w:r>
-        <w:t xml:space="preserve">no decorrer do trabalho, </w:t>
-      </w:r>
-      <w:r>
-        <w:t xml:space="preserve">foi </w:t>
-      </w:r>
-      <w:r>
-        <w:t>o cálculo adequado de aptidão que possibilitasse que a rede fosse capaz de aprender de forma correta sem que cometesse muitos erros.</w:t>
-      </w:r>
-      <w:r>
-        <w:t xml:space="preserve"> No entanto, </w:t>
-      </w:r>
-      <w:r>
-        <w:t>ao determinar parâmetros que fossem apropriados para o algoritmo genético, assim como um valor de aptidão razoável para as diversas jogadas possível da rede, foi possível obter um resultado final satisfatório que atende os requisitos do trabalho.</w:t>
-      </w:r>
+        <w:ind w:firstLine="720"/>
+        <w:jc w:val="both"/>
+      </w:pPr>
     </w:p>
     <w:p>
       <w:pPr>
@@ -2004,10 +2281,93 @@
           <w:right w:val="none" w:sz="0" w:space="0" w:color="D9D9E3"/>
           <w:between w:val="none" w:sz="0" w:space="0" w:color="D9D9E3"/>
         </w:pBdr>
-        <w:spacing w:before="300" w:after="300"/>
+        <w:jc w:val="both"/>
+      </w:pPr>
+      <w:r>
+        <w:t>A implementação de diversos conceitos de IA, como algoritmo de busca, rede neural e aprendizado por reforço, permitiu um maior entendimento dos diferentes aspectos envolvidos na construção de uma solução de IA. Apesar d</w:t>
+      </w:r>
+      <w:r>
+        <w:t>as</w:t>
+      </w:r>
+      <w:r>
+        <w:t xml:space="preserve"> dificuldades encontradas ao longo do </w:t>
+      </w:r>
+      <w:r>
+        <w:t>desenvolvimento do algoritmo</w:t>
+      </w:r>
+      <w:r>
+        <w:t>, ess</w:t>
+      </w:r>
+      <w:r>
+        <w:t>e</w:t>
+      </w:r>
+      <w:r>
+        <w:t xml:space="preserve"> </w:t>
+      </w:r>
+      <w:r>
+        <w:t>trabalho</w:t>
+      </w:r>
+      <w:r>
+        <w:t xml:space="preserve"> possibilitou uma aprofundada desses </w:t>
+      </w:r>
+      <w:r>
+        <w:t>conceitos</w:t>
+      </w:r>
+      <w:r>
+        <w:t xml:space="preserve"> em um sistema de IA.</w:t>
+      </w:r>
+      <w:r>
+        <w:t>.</w:t>
+      </w:r>
+      <w:r>
+        <w:t xml:space="preserve"> </w:t>
+      </w:r>
+    </w:p>
+    <w:p>
+      <w:pPr>
+        <w:pBdr>
+          <w:top w:val="none" w:sz="0" w:space="0" w:color="D9D9E3"/>
+          <w:left w:val="none" w:sz="0" w:space="0" w:color="D9D9E3"/>
+          <w:bottom w:val="none" w:sz="0" w:space="0" w:color="D9D9E3"/>
+          <w:right w:val="none" w:sz="0" w:space="0" w:color="D9D9E3"/>
+          <w:between w:val="none" w:sz="0" w:space="0" w:color="D9D9E3"/>
+        </w:pBdr>
         <w:ind w:firstLine="720"/>
         <w:jc w:val="both"/>
       </w:pPr>
+    </w:p>
+    <w:p>
+      <w:pPr>
+        <w:pBdr>
+          <w:top w:val="none" w:sz="0" w:space="0" w:color="D9D9E3"/>
+          <w:left w:val="none" w:sz="0" w:space="0" w:color="D9D9E3"/>
+          <w:bottom w:val="none" w:sz="0" w:space="0" w:color="D9D9E3"/>
+          <w:right w:val="none" w:sz="0" w:space="0" w:color="D9D9E3"/>
+          <w:between w:val="none" w:sz="0" w:space="0" w:color="D9D9E3"/>
+        </w:pBdr>
+        <w:jc w:val="both"/>
+      </w:pPr>
+      <w:r>
+        <w:t>No decorrer do trabalho, a principal dificuldade foi estabelecer um cálculo de aptidão preciso que permitisse que a rede aprendesse corretamente, minimizando a ocorrência de erros. Apesar dos esforços</w:t>
+      </w:r>
+      <w:r>
+        <w:t xml:space="preserve"> e testes para</w:t>
+      </w:r>
+      <w:r>
+        <w:t xml:space="preserve"> determinar parâmetros adequados para o algoritmo genético e estabelecer um valor de aptidão razoável para as várias possibilidades de jogadas da rede</w:t>
+      </w:r>
+      <w:r>
+        <w:t xml:space="preserve"> e configurações de tabuleiro</w:t>
+      </w:r>
+      <w:r>
+        <w:t>, o resultado final do treinamento ficou abaixo d</w:t>
+      </w:r>
+      <w:r>
+        <w:t>o esperado</w:t>
+      </w:r>
+      <w:r>
+        <w:t>.</w:t>
+      </w:r>
     </w:p>
     <w:p>
       <w:pPr>
@@ -2017,7 +2377,10 @@
       <w:bookmarkStart w:id="6" w:name="_hyg3jn7ysgbc" w:colFirst="0" w:colLast="0"/>
       <w:bookmarkEnd w:id="6"/>
       <w:r>
-        <w:t>5. Referências</w:t>
+        <w:t>7</w:t>
+      </w:r>
+      <w:r>
+        <w:t>. Referências</w:t>
       </w:r>
     </w:p>
     <w:p>
@@ -2028,28 +2391,35 @@
         </w:numPr>
         <w:jc w:val="both"/>
         <w:rPr>
-          <w:b/>
+          <w:bCs/>
           <w:sz w:val="20"/>
           <w:szCs w:val="20"/>
         </w:rPr>
       </w:pPr>
       <w:r>
         <w:rPr>
-          <w:b/>
+          <w:bCs/>
           <w:sz w:val="20"/>
           <w:szCs w:val="20"/>
         </w:rPr>
         <w:t>Algoritmos Utilizados em Aula</w:t>
       </w:r>
-    </w:p>
-    <w:p>
-      <w:pPr>
-        <w:jc w:val="both"/>
-        <w:rPr>
-          <w:b/>
+      <w:r>
+        <w:rPr>
+          <w:bCs/>
           <w:sz w:val="20"/>
           <w:szCs w:val="20"/>
-          <w:lang w:val="en-US"/>
+        </w:rPr>
+        <w:t>.</w:t>
+      </w:r>
+    </w:p>
+    <w:p>
+      <w:pPr>
+        <w:jc w:val="both"/>
+        <w:rPr>
+          <w:bCs/>
+          <w:sz w:val="20"/>
+          <w:szCs w:val="20"/>
         </w:rPr>
       </w:pPr>
     </w:p>
@@ -2061,45 +2431,27 @@
         </w:numPr>
         <w:jc w:val="both"/>
         <w:rPr>
-          <w:b/>
+          <w:bCs/>
           <w:sz w:val="20"/>
           <w:szCs w:val="20"/>
-        </w:rPr>
-      </w:pPr>
-      <w:r>
-        <w:rPr>
-          <w:b/>
+          <w:lang w:val="en-US"/>
+        </w:rPr>
+      </w:pPr>
+      <w:r>
+        <w:rPr>
           <w:bCs/>
-        </w:rPr>
-        <w:t>scikit-learn.NaiveBayes</w:t>
-      </w:r>
-      <w:r>
-        <w:t>.</w:t>
-      </w:r>
-      <w:r>
-        <w:rPr>
-          <w:b/>
+          <w:lang w:val="en-US"/>
+        </w:rPr>
+        <w:t>SUTTON, Richard S., BARTO, Andrew G. Reinforcement Learning: An Introduction. 2nd ed, Cambridge, MIT Press, 2018. 548p.</w:t>
+      </w:r>
+    </w:p>
+    <w:p>
+      <w:pPr>
+        <w:rPr>
+          <w:bCs/>
           <w:sz w:val="20"/>
           <w:szCs w:val="20"/>
-        </w:rPr>
-        <w:t>https://scikit-learn.org/stable/modules/naive_bayes.html. A</w:t>
-      </w:r>
-      <w:r>
-        <w:rPr>
-          <w:b/>
-          <w:sz w:val="20"/>
-          <w:szCs w:val="20"/>
-        </w:rPr>
-        <w:t>cesso em 08/05/2023.</w:t>
-      </w:r>
-    </w:p>
-    <w:p>
-      <w:pPr>
-        <w:jc w:val="both"/>
-        <w:rPr>
-          <w:b/>
-          <w:sz w:val="20"/>
-          <w:szCs w:val="20"/>
+          <w:lang w:val="en-US"/>
         </w:rPr>
       </w:pPr>
     </w:p>
@@ -2109,95 +2461,24 @@
           <w:ilvl w:val="0"/>
           <w:numId w:val="1"/>
         </w:numPr>
-        <w:jc w:val="both"/>
-        <w:rPr>
-          <w:b/>
+        <w:rPr>
+          <w:bCs/>
           <w:sz w:val="20"/>
           <w:szCs w:val="20"/>
         </w:rPr>
       </w:pPr>
       <w:r>
         <w:rPr>
-          <w:b/>
           <w:bCs/>
         </w:rPr>
-        <w:t>scikit-learn.DecisionTrees</w:t>
-      </w:r>
-      <w:r>
-        <w:t>.https://scikit-learn.org/stable/modules/tree.html</w:t>
-      </w:r>
-      <w:r>
-        <w:rPr>
-          <w:b/>
-          <w:sz w:val="20"/>
-          <w:szCs w:val="20"/>
-        </w:rPr>
-        <w:t>.Acesso em 08/05/2023.</w:t>
-      </w:r>
-    </w:p>
-    <w:p>
-      <w:pPr>
-        <w:ind w:left="720"/>
-        <w:jc w:val="both"/>
-        <w:rPr>
-          <w:b/>
-          <w:sz w:val="20"/>
-          <w:szCs w:val="20"/>
-        </w:rPr>
-      </w:pPr>
-    </w:p>
-    <w:p>
-      <w:pPr>
-        <w:numPr>
-          <w:ilvl w:val="0"/>
-          <w:numId w:val="1"/>
-        </w:numPr>
-        <w:jc w:val="both"/>
-        <w:rPr>
-          <w:b/>
-          <w:sz w:val="20"/>
-          <w:szCs w:val="20"/>
-        </w:rPr>
-      </w:pPr>
-      <w:r>
-        <w:rPr>
-          <w:b/>
+        <w:t xml:space="preserve">Wikipedia. </w:t>
+      </w:r>
+      <w:r>
+        <w:rPr>
           <w:bCs/>
           <w:lang w:val="en-US"/>
         </w:rPr>
-        <w:t>Wikipedia</w:t>
-      </w:r>
-      <w:r>
-        <w:rPr>
-          <w:lang w:val="en-US"/>
-        </w:rPr>
-        <w:t xml:space="preserve">. </w:t>
-      </w:r>
-      <w:r>
-        <w:rPr>
-          <w:b/>
-          <w:bCs/>
-          <w:lang w:val="en-US"/>
-        </w:rPr>
-        <w:t>Naive Bayes Classifier</w:t>
-      </w:r>
-      <w:r>
-        <w:rPr>
-          <w:b/>
-          <w:sz w:val="20"/>
-          <w:szCs w:val="20"/>
-          <w:lang w:val="en-US"/>
-        </w:rPr>
-        <w:t>.</w:t>
-      </w:r>
-      <w:r>
-        <w:rPr>
-          <w:b/>
-          <w:sz w:val="20"/>
-          <w:szCs w:val="20"/>
-          <w:lang w:val="en-US"/>
-        </w:rPr>
-        <w:t xml:space="preserve"> </w:t>
+        <w:t xml:space="preserve">Mutation (Genetic Algorithm). </w:t>
       </w:r>
       <w:r>
         <w:rPr>
@@ -2206,25 +2487,89 @@
           <w:szCs w:val="20"/>
           <w:lang w:val="en-US"/>
         </w:rPr>
-        <w:t>https://en.wikipedia.org/wiki/Naive_Bayes_classifier</w:t>
-      </w:r>
-      <w:r>
+        <w:t>https://en.wikipedia.org/wiki/Mutation_(genetic_algorithm</w:t>
+      </w:r>
+      <w:r>
+        <w:rPr>
+          <w:bCs/>
+          <w:lang w:val="en-US"/>
+        </w:rPr>
+        <w:t>)</w:t>
+      </w:r>
+      <w:r>
+        <w:rPr>
+          <w:bCs/>
+          <w:lang w:val="en-US"/>
+        </w:rPr>
+        <w:t>.</w:t>
+      </w:r>
+      <w:r>
+        <w:rPr>
+          <w:bCs/>
+          <w:lang w:val="en-US"/>
+        </w:rPr>
+        <w:t xml:space="preserve"> </w:t>
+      </w:r>
+      <w:r>
+        <w:rPr>
+          <w:bCs/>
+          <w:sz w:val="20"/>
+          <w:szCs w:val="20"/>
+        </w:rPr>
+        <w:t xml:space="preserve">Acesso em </w:t>
+      </w:r>
+      <w:r>
+        <w:rPr>
+          <w:bCs/>
+          <w:sz w:val="20"/>
+          <w:szCs w:val="20"/>
+        </w:rPr>
+        <w:t>25</w:t>
+      </w:r>
+      <w:r>
+        <w:rPr>
+          <w:bCs/>
+          <w:sz w:val="20"/>
+          <w:szCs w:val="20"/>
+        </w:rPr>
+        <w:t>/0</w:t>
+      </w:r>
+      <w:r>
+        <w:rPr>
+          <w:bCs/>
+          <w:sz w:val="20"/>
+          <w:szCs w:val="20"/>
+        </w:rPr>
+        <w:t>6</w:t>
+      </w:r>
+      <w:r>
+        <w:rPr>
+          <w:bCs/>
+          <w:sz w:val="20"/>
+          <w:szCs w:val="20"/>
+        </w:rPr>
+        <w:t>/2023.</w:t>
+      </w:r>
+    </w:p>
+    <w:p>
+      <w:pPr>
+        <w:pStyle w:val="ListParagraph"/>
         <w:rPr>
           <w:b/>
           <w:sz w:val="20"/>
           <w:szCs w:val="20"/>
-          <w:lang w:val="en-US"/>
-        </w:rPr>
-        <w:t xml:space="preserve">. </w:t>
-      </w:r>
-      <w:r>
+        </w:rPr>
+      </w:pPr>
+    </w:p>
+    <w:p>
+      <w:pPr>
+        <w:jc w:val="both"/>
         <w:rPr>
           <w:b/>
           <w:sz w:val="20"/>
           <w:szCs w:val="20"/>
         </w:rPr>
-        <w:t>Acesso em 08/05/2023.</w:t>
-      </w:r>
+      </w:pPr>
     </w:p>
     <w:p>
       <w:pPr>
@@ -2233,7 +2578,6 @@
           <w:b/>
           <w:sz w:val="20"/>
           <w:szCs w:val="20"/>
-          <w:lang w:val="en-US"/>
         </w:rPr>
       </w:pPr>
     </w:p>
@@ -2245,7 +2589,6 @@
           <w:b/>
           <w:sz w:val="20"/>
           <w:szCs w:val="20"/>
-          <w:lang w:val="en-US"/>
         </w:rPr>
       </w:pPr>
     </w:p>
@@ -2256,7 +2599,6 @@
           <w:b/>
           <w:sz w:val="20"/>
           <w:szCs w:val="20"/>
-          <w:lang w:val="en-US"/>
         </w:rPr>
       </w:pPr>
     </w:p>
@@ -2267,7 +2609,6 @@
           <w:b/>
           <w:sz w:val="20"/>
           <w:szCs w:val="20"/>
-          <w:lang w:val="en-US"/>
         </w:rPr>
       </w:pPr>
     </w:p>
@@ -2279,16 +2620,12 @@
           <w:b/>
           <w:sz w:val="20"/>
           <w:szCs w:val="20"/>
-          <w:lang w:val="en-US"/>
-        </w:rPr>
-      </w:pPr>
-    </w:p>
-    <w:p>
-      <w:pPr>
-        <w:jc w:val="both"/>
-        <w:rPr>
-          <w:lang w:val="en-US"/>
-        </w:rPr>
+        </w:rPr>
+      </w:pPr>
+    </w:p>
+    <w:p>
+      <w:pPr>
+        <w:jc w:val="both"/>
       </w:pPr>
     </w:p>
     <w:sectPr>
@@ -2912,12 +3249,13 @@
   <w:style w:type="paragraph" w:default="1" w:styleId="Normal">
     <w:name w:val="Normal"/>
     <w:qFormat/>
-    <w:rsid w:val="005739B6"/>
+    <w:rsid w:val="00A55B50"/>
   </w:style>
   <w:style w:type="paragraph" w:styleId="Heading1">
     <w:name w:val="heading 1"/>
     <w:basedOn w:val="Normal"/>
     <w:next w:val="Normal"/>
+    <w:link w:val="Heading1Char"/>
     <w:uiPriority w:val="9"/>
     <w:qFormat/>
     <w:pPr>
@@ -3148,6 +3486,17 @@
     <w:rPr>
       <w:sz w:val="32"/>
       <w:szCs w:val="32"/>
+    </w:rPr>
+  </w:style>
+  <w:style w:type="character" w:customStyle="1" w:styleId="Heading1Char">
+    <w:name w:val="Heading 1 Char"/>
+    <w:basedOn w:val="DefaultParagraphFont"/>
+    <w:link w:val="Heading1"/>
+    <w:uiPriority w:val="9"/>
+    <w:rsid w:val="00CF5C9B"/>
+    <w:rPr>
+      <w:sz w:val="40"/>
+      <w:szCs w:val="40"/>
     </w:rPr>
   </w:style>
 </w:styles>

</xml_diff>

<commit_message>
docs: refactor main document
</commit_message>
<xml_diff>
--- a/Template.docx
+++ b/Template.docx
@@ -954,13 +954,16 @@
         <w:jc w:val="both"/>
       </w:pPr>
       <w:r>
-        <w:t>Jogada em Posição Livre: aptidão +(1</w:t>
-      </w:r>
-      <w:r>
-        <w:t>5</w:t>
-      </w:r>
-      <w:r>
-        <w:t xml:space="preserve"> * rodada atual) (maior pontuação conforme o decorrer  do jogo) </w:t>
+        <w:t>Jogada em Posição Livre: aptidão +(</w:t>
+      </w:r>
+      <w:r>
+        <w:t>2</w:t>
+      </w:r>
+      <w:r>
+        <w:t xml:space="preserve"> * rodada atual) </w:t>
+      </w:r>
+      <w:r>
+        <w:t>+ bonus(inicia alto e diminui com o decorrer do algoritmo).</w:t>
       </w:r>
     </w:p>
     <w:p>
@@ -979,7 +982,10 @@
         <w:t>-</w:t>
       </w:r>
       <w:r>
-        <w:t>200</w:t>
+        <w:t>20</w:t>
+      </w:r>
+      <w:r>
+        <w:t>.</w:t>
       </w:r>
     </w:p>
     <w:p>
@@ -995,7 +1001,16 @@
         <w:t xml:space="preserve">Vitória da Rede: aptidão </w:t>
       </w:r>
       <w:r>
-        <w:t>+ (1200/rodada atual) (maior pontuacao em vitoria com poucos movimentos)</w:t>
+        <w:t xml:space="preserve">+ (120/rodada atual) (maior pontuacao </w:t>
+      </w:r>
+      <w:r>
+        <w:t>para</w:t>
+      </w:r>
+      <w:r>
+        <w:t xml:space="preserve"> vitoria com poucos movimentos)</w:t>
+      </w:r>
+      <w:r>
+        <w:t xml:space="preserve"> + bonus(aumenta conforme o decorrer do algoritmo).</w:t>
       </w:r>
     </w:p>
     <w:p>
@@ -1011,7 +1026,10 @@
         <w:t>Empate: aptidão +</w:t>
       </w:r>
       <w:r>
-        <w:t>300</w:t>
+        <w:t>30</w:t>
+      </w:r>
+      <w:r>
+        <w:t xml:space="preserve"> + bonus(aumenta conforme o decorrer do algoritmo).</w:t>
       </w:r>
     </w:p>
     <w:p>
@@ -1027,7 +1045,10 @@
         <w:t xml:space="preserve">Jogada da Rede que Bloqueia uma Potencial Vitória do Oponente: </w:t>
       </w:r>
       <w:r>
-        <w:t>aptidao + 300</w:t>
+        <w:t xml:space="preserve">aptidao + </w:t>
+      </w:r>
+      <w:r>
+        <w:t>50.</w:t>
       </w:r>
     </w:p>
     <w:p>
@@ -1040,7 +1061,10 @@
         <w:jc w:val="both"/>
       </w:pPr>
       <w:r>
-        <w:t>Jogada da Rede que Pode Ganhar na Proxima Rodada: aptidao + 200</w:t>
+        <w:t>Jogada da Rede que Pode Ganhar na Proxima Rodada: aptidao + 20</w:t>
+      </w:r>
+      <w:r>
+        <w:t>.</w:t>
       </w:r>
     </w:p>
     <w:p>
@@ -1619,16 +1643,9 @@
       <w:r>
         <w:t>A frequência do processo de cruzamento depende da taxa de cruzamento, para uma taxa de 0.9, por exemplo, a cada seleção de pais existe uma chance de 90% de se realizar o cruzamento, caso isso não aconteça, é copiado para a nova população o pai ou mãe com a melhor aptidão.</w:t>
       </w:r>
-    </w:p>
-    <w:p>
-      <w:pPr>
-        <w:jc w:val="both"/>
-      </w:pPr>
-    </w:p>
-    <w:p>
-      <w:pPr>
-        <w:jc w:val="both"/>
-      </w:pPr>
+      <w:r>
+        <w:t xml:space="preserve"> </w:t>
+      </w:r>
       <w:r>
         <w:t>Es</w:t>
       </w:r>
@@ -1647,6 +1664,19 @@
     </w:p>
     <w:p>
       <w:pPr>
+        <w:jc w:val="both"/>
+      </w:pPr>
+    </w:p>
+    <w:p>
+      <w:pPr>
+        <w:jc w:val="both"/>
+      </w:pPr>
+      <w:r>
+        <w:t>Para o trabalho foi utilizada uma taxa fixa de crossover de  “0.86” (86%), pois tal valor forneceu os melhores resultados.</w:t>
+      </w:r>
+    </w:p>
+    <w:p>
+      <w:pPr>
         <w:pStyle w:val="Heading2"/>
         <w:jc w:val="both"/>
       </w:pPr>
@@ -1660,7 +1690,13 @@
       </w:pPr>
       <w:r>
         <w:tab/>
-        <w:t>Devido a alta quantidade de pesos, a mutação possui uma chance aleatória de ser realizada por gene, ao invés de um potencial gene para a população inteira, tal abordagem permite evitar uma convergencia prematura.</w:t>
+        <w:t>Devido a alta quantidade de pesos, a mutação possui uma chance aleatória de ser realizada por gene, ao invés de um potencial gene para a população inteira, tal abordagem permite evitar uma converg</w:t>
+      </w:r>
+      <w:r>
+        <w:t>ê</w:t>
+      </w:r>
+      <w:r>
+        <w:t>ncia prematura.</w:t>
       </w:r>
       <w:r>
         <w:tab/>
@@ -1681,7 +1717,7 @@
         <w:t xml:space="preserve">é alterado </w:t>
       </w:r>
       <w:r>
-        <w:t xml:space="preserve">para um valor aleatório de -1 a 1. </w:t>
+        <w:t>para um valor aleatório de -1 a 1.</w:t>
       </w:r>
     </w:p>
     <w:p>
@@ -1708,6 +1744,31 @@
       <w:r>
         <w:t>, caso contrário, não nenhuma alteração na população.</w:t>
       </w:r>
+      <w:r>
+        <w:t xml:space="preserve"> </w:t>
+      </w:r>
+    </w:p>
+    <w:p>
+      <w:pPr>
+        <w:jc w:val="both"/>
+      </w:pPr>
+    </w:p>
+    <w:p>
+      <w:pPr>
+        <w:jc w:val="both"/>
+      </w:pPr>
+      <w:r>
+        <w:t>Para o trabalho, foi utilizada uma taxa de mutação inicial</w:t>
+      </w:r>
+      <w:r>
+        <w:t xml:space="preserve"> de “0.01”</w:t>
+      </w:r>
+      <w:r>
+        <w:t xml:space="preserve"> (1% por gene)</w:t>
+      </w:r>
+      <w:r>
+        <w:t xml:space="preserve"> que decresce com o decorrer do algoritmo, isso ajuda a manter os pesos adequados conforme ocorre uma convergência da aptidão do algoritmo.</w:t>
+      </w:r>
     </w:p>
     <w:p>
       <w:pPr>
@@ -1771,6 +1832,7 @@
         <w:jc w:val="both"/>
       </w:pPr>
       <w:r>
+        <w:lastRenderedPageBreak/>
         <w:t>O processo se repete</w:t>
       </w:r>
       <w:r>
@@ -1790,7 +1852,6 @@
       <w:bookmarkEnd w:id="4"/>
       <w:bookmarkEnd w:id="5"/>
       <w:r>
-        <w:lastRenderedPageBreak/>
         <w:t>4. Front End</w:t>
       </w:r>
     </w:p>
@@ -1936,6 +1997,9 @@
         <w:jc w:val="center"/>
       </w:pPr>
       <w:r>
+        <w:rPr>
+          <w:noProof/>
+        </w:rPr>
         <w:drawing>
           <wp:inline distT="0" distB="0" distL="0" distR="0" wp14:anchorId="21F32FE6" wp14:editId="09814EBE">
             <wp:extent cx="2572109" cy="2048161"/>
@@ -2147,10 +2211,7 @@
         <w:jc w:val="both"/>
       </w:pPr>
       <w:r>
-        <w:t>5.</w:t>
-      </w:r>
-      <w:r>
-        <w:t xml:space="preserve"> Resultados e Testes</w:t>
+        <w:t>5. Resultados e Testes</w:t>
       </w:r>
     </w:p>
     <w:p>
@@ -2210,10 +2271,7 @@
         <w:jc w:val="both"/>
       </w:pPr>
       <w:r>
-        <w:t>6</w:t>
-      </w:r>
-      <w:r>
-        <w:t>. Considerações Finais</w:t>
+        <w:t>6. Considerações Finais</w:t>
       </w:r>
     </w:p>
     <w:p>
@@ -2377,10 +2435,7 @@
       <w:bookmarkStart w:id="6" w:name="_hyg3jn7ysgbc" w:colFirst="0" w:colLast="0"/>
       <w:bookmarkEnd w:id="6"/>
       <w:r>
-        <w:t>7</w:t>
-      </w:r>
-      <w:r>
-        <w:t>. Referências</w:t>
+        <w:t>7. Referências</w:t>
       </w:r>
     </w:p>
     <w:p>
@@ -2470,6 +2525,7 @@
       <w:r>
         <w:rPr>
           <w:bCs/>
+          <w:lang w:val="en-US"/>
         </w:rPr>
         <w:t xml:space="preserve">Wikipedia. </w:t>
       </w:r>

</xml_diff>